<commit_message>
Revert "handleiding print update"
This reverts commit 201454e1511dc9dcddae46f24163cbdcb4a24992.
</commit_message>
<xml_diff>
--- a/Barroc IT - Documentatie/Steven/Handleiding.docx
+++ b/Barroc IT - Documentatie/Steven/Handleiding.docx
@@ -378,39 +378,6 @@
       <w:proofErr w:type="spellEnd"/>
       <w:r>
         <w:t xml:space="preserve"> tabblad Is er een kalender, dit laat makkelijk zien wat voor afspraken de klant heeft op die dag. De afspraken hangen af van wat voor klant je hebt geselecteerd.</w:t>
-      </w:r>
-      <w:r>
-        <w:br/>
-      </w:r>
-      <w:r>
-        <w:br/>
-      </w:r>
-      <w:r>
-        <w:rPr>
-          <w:b/>
-        </w:rPr>
-        <w:t>Print:</w:t>
-      </w:r>
-      <w:r>
-        <w:rPr>
-          <w:b/>
-        </w:rPr>
-        <w:br/>
-      </w:r>
-      <w:r>
-        <w:t xml:space="preserve">De printfunctie maakt een </w:t>
-      </w:r>
-      <w:proofErr w:type="spellStart"/>
-      <w:r>
-        <w:t>textbestand</w:t>
-      </w:r>
-      <w:proofErr w:type="spellEnd"/>
-      <w:r>
-        <w:t xml:space="preserve"> van de geselecteerde bestanden.</w:t>
-      </w:r>
-      <w:r>
-        <w:br/>
-        <w:t>op een nette manier zodat het meteen uitgeprint kan worden</w:t>
       </w:r>
       <w:bookmarkStart w:id="0" w:name="_GoBack"/>
       <w:bookmarkEnd w:id="0"/>

</xml_diff>

<commit_message>
Handleiding, Presentatie en Use case update
</commit_message>
<xml_diff>
--- a/Barroc IT - Documentatie/Steven/Handleiding.docx
+++ b/Barroc IT - Documentatie/Steven/Handleiding.docx
@@ -3,70 +3,50 @@
 <w:document xmlns:wpc="http://schemas.microsoft.com/office/word/2010/wordprocessingCanvas" xmlns:mc="http://schemas.openxmlformats.org/markup-compatibility/2006" xmlns:o="urn:schemas-microsoft-com:office:office" xmlns:r="http://schemas.openxmlformats.org/officeDocument/2006/relationships" xmlns:m="http://schemas.openxmlformats.org/officeDocument/2006/math" xmlns:v="urn:schemas-microsoft-com:vml" xmlns:wp14="http://schemas.microsoft.com/office/word/2010/wordprocessingDrawing" xmlns:wp="http://schemas.openxmlformats.org/drawingml/2006/wordprocessingDrawing" xmlns:w10="urn:schemas-microsoft-com:office:word" xmlns:w="http://schemas.openxmlformats.org/wordprocessingml/2006/main" xmlns:w14="http://schemas.microsoft.com/office/word/2010/wordml" xmlns:wpg="http://schemas.microsoft.com/office/word/2010/wordprocessingGroup" xmlns:wpi="http://schemas.microsoft.com/office/word/2010/wordprocessingInk" xmlns:wne="http://schemas.microsoft.com/office/word/2006/wordml" xmlns:wps="http://schemas.microsoft.com/office/word/2010/wordprocessingShape" mc:Ignorable="w14 wp14">
   <w:body>
     <w:p>
-      <w:bookmarkStart w:id="0" w:name="OLE_LINK1"/>
-      <w:bookmarkStart w:id="1" w:name="OLE_LINK2"/>
-      <w:bookmarkStart w:id="2" w:name="OLE_LINK3"/>
-      <w:bookmarkStart w:id="3" w:name="_GoBack"/>
-      <w:r>
-        <w:rPr>
-          <w:u w:val="single"/>
+      <w:r>
+        <w:rPr>
+          <w:rStyle w:val="Kop1Char"/>
         </w:rPr>
         <w:t>Handleiding:</w:t>
       </w:r>
       <w:r>
         <w:t xml:space="preserve"> </w:t>
       </w:r>
+      <w:r>
+        <w:br/>
+      </w:r>
+      <w:r>
+        <w:br/>
+      </w:r>
+      <w:r>
+        <w:rPr>
+          <w:b/>
+        </w:rPr>
+        <w:t>Inloggen:</w:t>
+      </w:r>
+      <w:r>
+        <w:rPr>
+          <w:b/>
+        </w:rPr>
+        <w:br/>
+      </w:r>
+      <w:r>
+        <w:t>Het inlogscherm verschijnt direct als je het venster opent.</w:t>
+      </w:r>
+      <w:r>
+        <w:br/>
+      </w:r>
+      <w:r>
+        <w:t xml:space="preserve">In plaats van gebruikersnaam, log je in met een afdeling. Omdat er niet meerdere gebruikers nodig zijn om hetzelfde te bewerken. </w:t>
+      </w:r>
+      <w:bookmarkStart w:id="0" w:name="_GoBack"/>
       <w:bookmarkEnd w:id="0"/>
-      <w:bookmarkEnd w:id="1"/>
-      <w:bookmarkEnd w:id="2"/>
-      <w:r>
-        <w:br/>
-      </w:r>
-      <w:r>
-        <w:br/>
-      </w:r>
-      <w:bookmarkStart w:id="4" w:name="OLE_LINK4"/>
-      <w:bookmarkStart w:id="5" w:name="OLE_LINK5"/>
-      <w:r>
-        <w:rPr>
-          <w:b/>
-        </w:rPr>
-        <w:t>Inloggen:</w:t>
-      </w:r>
-      <w:bookmarkEnd w:id="4"/>
-      <w:bookmarkEnd w:id="5"/>
-      <w:r>
-        <w:rPr>
-          <w:b/>
-        </w:rPr>
-        <w:br/>
-      </w:r>
-      <w:r>
-        <w:t>Het inlogscherm verschijnt direct als je het venster opent.</w:t>
-      </w:r>
-      <w:r>
-        <w:br/>
-      </w:r>
-      <w:r>
-        <w:t xml:space="preserve">In plaats van gebruikersnaam, log je in met een afdeling. Omdat er niet meerdere gebruikers nodig zijn om hetzelfde te bewerken. </w:t>
-      </w:r>
-      <w:r>
-        <w:br/>
-      </w:r>
-      <w:r>
-        <w:br/>
-      </w:r>
-      <w:r>
-        <w:rPr>
-          <w:u w:val="single"/>
-        </w:rPr>
-        <w:t>E</w:t>
-      </w:r>
-      <w:r>
-        <w:rPr>
-          <w:u w:val="single"/>
-        </w:rPr>
-        <w:t>lke afdeling heeft zijn eigen toegankelijkheid om te bewerken, dat zijn:</w:t>
+      <w:r>
+        <w:br/>
+      </w:r>
+      <w:r>
+        <w:br/>
+        <w:t>elke afdeling heeft zijn eigen toegankelijkheid om te bewerken, dat zijn:</w:t>
       </w:r>
       <w:r>
         <w:br/>
@@ -341,12 +321,6 @@
         <w:rPr>
           <w:b/>
         </w:rPr>
-        <w:t>:</w:t>
-      </w:r>
-      <w:r>
-        <w:rPr>
-          <w:b/>
-        </w:rPr>
         <w:br/>
       </w:r>
       <w:r>
@@ -382,19 +356,11 @@
         </w:rPr>
         <w:br/>
       </w:r>
-      <w:proofErr w:type="spellStart"/>
-      <w:r>
-        <w:rPr>
-          <w:b/>
-        </w:rPr>
-        <w:t>Calendar</w:t>
-      </w:r>
-      <w:proofErr w:type="spellEnd"/>
-      <w:r>
-        <w:rPr>
-          <w:b/>
-        </w:rPr>
-        <w:t>:</w:t>
+      <w:r>
+        <w:rPr>
+          <w:b/>
+        </w:rPr>
+        <w:t>Kalender:</w:t>
       </w:r>
       <w:r>
         <w:rPr>
@@ -413,7 +379,37 @@
       <w:r>
         <w:t xml:space="preserve"> tabblad Is er een kalender, dit laat makkelijk zien wat voor afspraken de klant heeft op die dag. De afspraken hangen af van wat voor klant je hebt geselecteerd.</w:t>
       </w:r>
-      <w:bookmarkEnd w:id="3"/>
+      <w:r>
+        <w:br/>
+      </w:r>
+      <w:r>
+        <w:br/>
+      </w:r>
+      <w:r>
+        <w:rPr>
+          <w:b/>
+        </w:rPr>
+        <w:t>Print:</w:t>
+      </w:r>
+      <w:r>
+        <w:rPr>
+          <w:b/>
+        </w:rPr>
+        <w:br/>
+      </w:r>
+      <w:r>
+        <w:t xml:space="preserve">De printfunctie maakt een </w:t>
+      </w:r>
+      <w:r>
+        <w:t>tekstbestand</w:t>
+      </w:r>
+      <w:r>
+        <w:t xml:space="preserve"> van de geselecteerde bestanden.</w:t>
+      </w:r>
+      <w:r>
+        <w:br/>
+        <w:t>op een nette manier zodat het meteen uitgeprint kan worden</w:t>
+      </w:r>
     </w:p>
     <w:sectPr>
       <w:pgSz w:w="11906" w:h="16838"/>
@@ -585,6 +581,29 @@
     <w:name w:val="Normal"/>
     <w:qFormat/>
   </w:style>
+  <w:style w:type="paragraph" w:styleId="Kop1">
+    <w:name w:val="heading 1"/>
+    <w:basedOn w:val="Standaard"/>
+    <w:next w:val="Standaard"/>
+    <w:link w:val="Kop1Char"/>
+    <w:uiPriority w:val="9"/>
+    <w:qFormat/>
+    <w:rsid w:val="002E23B1"/>
+    <w:pPr>
+      <w:keepNext/>
+      <w:keepLines/>
+      <w:spacing w:before="480" w:after="0"/>
+      <w:outlineLvl w:val="0"/>
+    </w:pPr>
+    <w:rPr>
+      <w:rFonts w:asciiTheme="majorHAnsi" w:eastAsiaTheme="majorEastAsia" w:hAnsiTheme="majorHAnsi" w:cstheme="majorBidi"/>
+      <w:b/>
+      <w:bCs/>
+      <w:color w:val="365F91" w:themeColor="accent1" w:themeShade="BF"/>
+      <w:sz w:val="28"/>
+      <w:szCs w:val="28"/>
+    </w:rPr>
+  </w:style>
   <w:style w:type="character" w:default="1" w:styleId="Standaardalinea-lettertype">
     <w:name w:val="Default Paragraph Font"/>
     <w:uiPriority w:val="1"/>
@@ -611,6 +630,21 @@
     <w:uiPriority w:val="99"/>
     <w:semiHidden/>
     <w:unhideWhenUsed/>
+  </w:style>
+  <w:style w:type="character" w:customStyle="1" w:styleId="Kop1Char">
+    <w:name w:val="Kop 1 Char"/>
+    <w:basedOn w:val="Standaardalinea-lettertype"/>
+    <w:link w:val="Kop1"/>
+    <w:uiPriority w:val="9"/>
+    <w:rsid w:val="002E23B1"/>
+    <w:rPr>
+      <w:rFonts w:asciiTheme="majorHAnsi" w:eastAsiaTheme="majorEastAsia" w:hAnsiTheme="majorHAnsi" w:cstheme="majorBidi"/>
+      <w:b/>
+      <w:bCs/>
+      <w:color w:val="365F91" w:themeColor="accent1" w:themeShade="BF"/>
+      <w:sz w:val="28"/>
+      <w:szCs w:val="28"/>
+    </w:rPr>
   </w:style>
 </w:styles>
 </file>
@@ -775,6 +809,29 @@
     <w:name w:val="Normal"/>
     <w:qFormat/>
   </w:style>
+  <w:style w:type="paragraph" w:styleId="Kop1">
+    <w:name w:val="heading 1"/>
+    <w:basedOn w:val="Standaard"/>
+    <w:next w:val="Standaard"/>
+    <w:link w:val="Kop1Char"/>
+    <w:uiPriority w:val="9"/>
+    <w:qFormat/>
+    <w:rsid w:val="002E23B1"/>
+    <w:pPr>
+      <w:keepNext/>
+      <w:keepLines/>
+      <w:spacing w:before="480" w:after="0"/>
+      <w:outlineLvl w:val="0"/>
+    </w:pPr>
+    <w:rPr>
+      <w:rFonts w:asciiTheme="majorHAnsi" w:eastAsiaTheme="majorEastAsia" w:hAnsiTheme="majorHAnsi" w:cstheme="majorBidi"/>
+      <w:b/>
+      <w:bCs/>
+      <w:color w:val="365F91" w:themeColor="accent1" w:themeShade="BF"/>
+      <w:sz w:val="28"/>
+      <w:szCs w:val="28"/>
+    </w:rPr>
+  </w:style>
   <w:style w:type="character" w:default="1" w:styleId="Standaardalinea-lettertype">
     <w:name w:val="Default Paragraph Font"/>
     <w:uiPriority w:val="1"/>
@@ -801,6 +858,21 @@
     <w:uiPriority w:val="99"/>
     <w:semiHidden/>
     <w:unhideWhenUsed/>
+  </w:style>
+  <w:style w:type="character" w:customStyle="1" w:styleId="Kop1Char">
+    <w:name w:val="Kop 1 Char"/>
+    <w:basedOn w:val="Standaardalinea-lettertype"/>
+    <w:link w:val="Kop1"/>
+    <w:uiPriority w:val="9"/>
+    <w:rsid w:val="002E23B1"/>
+    <w:rPr>
+      <w:rFonts w:asciiTheme="majorHAnsi" w:eastAsiaTheme="majorEastAsia" w:hAnsiTheme="majorHAnsi" w:cstheme="majorBidi"/>
+      <w:b/>
+      <w:bCs/>
+      <w:color w:val="365F91" w:themeColor="accent1" w:themeShade="BF"/>
+      <w:sz w:val="28"/>
+      <w:szCs w:val="28"/>
+    </w:rPr>
   </w:style>
 </w:styles>
 </file>

</xml_diff>